<commit_message>
HW1: only conclusion left
</commit_message>
<xml_diff>
--- a/CS5744-Software Design and Quality/Homeworks/Homework 1/H1-gasser18.docx
+++ b/CS5744-Software Design and Quality/Homeworks/Homework 1/H1-gasser18.docx
@@ -4,7 +4,6 @@
   <w:body>
     <w:p>
       <w:pPr>
-        <w:jc w:val="center"/>
         <w:rPr>
           <w:b/>
           <w:bCs/>
@@ -221,7 +220,21 @@
           <w:sz w:val="24"/>
           <w:szCs w:val="24"/>
         </w:rPr>
-        <w:t>it can be used in the bigger/general title generation process</w:t>
+        <w:t xml:space="preserve">it can be used in the </w:t>
+      </w:r>
+      <w:r>
+        <w:rPr>
+          <w:sz w:val="24"/>
+          <w:szCs w:val="24"/>
+        </w:rPr>
+        <w:t>outer</w:t>
+      </w:r>
+      <w:r>
+        <w:rPr>
+          <w:sz w:val="24"/>
+          <w:szCs w:val="24"/>
+        </w:rPr>
+        <w:t>/general title generation process</w:t>
       </w:r>
       <w:r>
         <w:rPr>
@@ -255,7 +268,21 @@
           <w:sz w:val="24"/>
           <w:szCs w:val="24"/>
         </w:rPr>
-        <w:t>with a new lecture’s worth of HTML pages where it will add the new index entries to the existing index created from previous runs assuming that there’s only one lecture occurring per week</w:t>
+        <w:t>with a new lecture’s worth of HTML pages where it will add the new index entries to the existing index created from previous runs assuming that there</w:t>
+      </w:r>
+      <w:r>
+        <w:rPr>
+          <w:sz w:val="24"/>
+          <w:szCs w:val="24"/>
+        </w:rPr>
+        <w:t xml:space="preserve"> i</w:t>
+      </w:r>
+      <w:r>
+        <w:rPr>
+          <w:sz w:val="24"/>
+          <w:szCs w:val="24"/>
+        </w:rPr>
+        <w:t>s only one lecture occurring per week</w:t>
       </w:r>
       <w:r>
         <w:rPr>
@@ -330,7 +357,7 @@
           <w:sz w:val="24"/>
           <w:szCs w:val="24"/>
         </w:rPr>
-        <w:t xml:space="preserve"> HTML webpage will also override any existing webpage created from previous runs</w:t>
+        <w:t xml:space="preserve"> HTML webpage will override any existing webpage created from previous runs</w:t>
       </w:r>
       <w:r>
         <w:rPr>
@@ -390,6 +417,9 @@
     </w:p>
     <w:p>
       <w:pPr>
+        <w:pBdr>
+          <w:bottom w:val="single" w:sz="4" w:space="1" w:color="auto"/>
+        </w:pBdr>
         <w:jc w:val="center"/>
         <w:rPr>
           <w:b/>
@@ -398,13 +428,23 @@
           <w:szCs w:val="32"/>
         </w:rPr>
       </w:pPr>
-      <w:r>
+    </w:p>
+    <w:p>
+      <w:pPr>
         <w:rPr>
           <w:b/>
           <w:bCs/>
           <w:sz w:val="32"/>
           <w:szCs w:val="32"/>
         </w:rPr>
+      </w:pPr>
+      <w:r>
+        <w:rPr>
+          <w:b/>
+          <w:bCs/>
+          <w:sz w:val="32"/>
+          <w:szCs w:val="32"/>
+        </w:rPr>
         <w:t>Evaluation Criteria</w:t>
       </w:r>
     </w:p>
@@ -434,7 +474,7 @@
           <w:sz w:val="24"/>
           <w:szCs w:val="24"/>
         </w:rPr>
-        <w:t xml:space="preserve"> which makes clients/customers frequently ask for new requirements to make use of that technology development</w:t>
+        <w:t xml:space="preserve"> which makes customers frequently ask for new requirements to make use of that technology development</w:t>
       </w:r>
       <w:r>
         <w:rPr>
@@ -666,7 +706,35 @@
           <w:sz w:val="24"/>
           <w:szCs w:val="24"/>
         </w:rPr>
-        <w:t xml:space="preserve">be efficient performance and time wise where the process does not take long time to generate the output HTML page </w:t>
+        <w:t xml:space="preserve">be efficient </w:t>
+      </w:r>
+      <w:r>
+        <w:rPr>
+          <w:sz w:val="24"/>
+          <w:szCs w:val="24"/>
+        </w:rPr>
+        <w:t xml:space="preserve">in both </w:t>
+      </w:r>
+      <w:r>
+        <w:rPr>
+          <w:sz w:val="24"/>
+          <w:szCs w:val="24"/>
+        </w:rPr>
+        <w:t xml:space="preserve">performance and time </w:t>
+      </w:r>
+      <w:r>
+        <w:rPr>
+          <w:sz w:val="24"/>
+          <w:szCs w:val="24"/>
+        </w:rPr>
+        <w:t>aspects</w:t>
+      </w:r>
+      <w:r>
+        <w:rPr>
+          <w:sz w:val="24"/>
+          <w:szCs w:val="24"/>
+        </w:rPr>
+        <w:t xml:space="preserve"> where the process does not take long time to generate the output HTML page </w:t>
       </w:r>
       <w:r>
         <w:rPr>
@@ -723,7 +791,21 @@
           <w:sz w:val="24"/>
           <w:szCs w:val="24"/>
         </w:rPr>
-        <w:t xml:space="preserve">In addition, I believe the architecture should have a good </w:t>
+        <w:t>In addition, I believe</w:t>
+      </w:r>
+      <w:r>
+        <w:rPr>
+          <w:sz w:val="24"/>
+          <w:szCs w:val="24"/>
+        </w:rPr>
+        <w:t xml:space="preserve"> that</w:t>
+      </w:r>
+      <w:r>
+        <w:rPr>
+          <w:sz w:val="24"/>
+          <w:szCs w:val="24"/>
+        </w:rPr>
+        <w:t xml:space="preserve"> the architecture should have a good </w:t>
       </w:r>
       <w:r>
         <w:rPr>
@@ -849,7 +931,17 @@
     </w:p>
     <w:p>
       <w:pPr>
-        <w:jc w:val="center"/>
+        <w:pBdr>
+          <w:bottom w:val="single" w:sz="4" w:space="1" w:color="auto"/>
+        </w:pBdr>
+        <w:rPr>
+          <w:sz w:val="24"/>
+          <w:szCs w:val="24"/>
+        </w:rPr>
+      </w:pPr>
+    </w:p>
+    <w:p>
+      <w:pPr>
         <w:rPr>
           <w:b/>
           <w:bCs/>
@@ -964,7 +1056,7 @@
           <w:sz w:val="24"/>
           <w:szCs w:val="24"/>
         </w:rPr>
-        <w:t xml:space="preserve">Besides, I believe that having a shared storage and connected components would make portability easier because then all you need to do is to focus on handling only the data storage with its components from </w:t>
+        <w:t xml:space="preserve">Besides, I believe that having a shared storage and connected components would make portability easier because all you need to do is to focus on handling only the data storage with its components from </w:t>
       </w:r>
       <w:r>
         <w:rPr>
@@ -999,7 +1091,7 @@
           <w:sz w:val="24"/>
           <w:szCs w:val="24"/>
         </w:rPr>
-        <w:t xml:space="preserve">However, this shared storage logic will badly affect the ability to easily make any changes in the algorithm or function of that shared storage as it will affect </w:t>
+        <w:t xml:space="preserve">However, this shared storage logic will badly affect the ability to easily make any changes in the algorithm of that shared storage as it will affect </w:t>
       </w:r>
       <w:r>
         <w:rPr>
@@ -1055,7 +1147,7 @@
           <w:sz w:val="24"/>
           <w:szCs w:val="24"/>
         </w:rPr>
-        <w:t xml:space="preserve"> affect all components using it which makes the maintainer applies the repairs/fixes to all components instead of just one piece that caused the issue.</w:t>
+        <w:t xml:space="preserve"> affect all components using it which makes the maintainer applies the fixes to all components instead of just one piece that caused the issue.</w:t>
       </w:r>
     </w:p>
     <w:p>
@@ -1125,7 +1217,21 @@
           <w:sz w:val="24"/>
           <w:szCs w:val="24"/>
         </w:rPr>
-        <w:t>. For example, if we wanted to hand</w:t>
+        <w:t xml:space="preserve">. For example, if we wanted </w:t>
+      </w:r>
+      <w:r>
+        <w:rPr>
+          <w:sz w:val="24"/>
+          <w:szCs w:val="24"/>
+        </w:rPr>
+        <w:t xml:space="preserve">our tool </w:t>
+      </w:r>
+      <w:r>
+        <w:rPr>
+          <w:sz w:val="24"/>
+          <w:szCs w:val="24"/>
+        </w:rPr>
+        <w:t>to hand</w:t>
       </w:r>
       <w:r>
         <w:rPr>
@@ -1188,7 +1294,7 @@
           <w:sz w:val="24"/>
           <w:szCs w:val="24"/>
         </w:rPr>
-        <w:t xml:space="preserve">their maintainability much easier because a fix or failure will only affect one module without affecting the others with which they interact. On the downside, the portability might be an issue with </w:t>
+        <w:t xml:space="preserve">their maintainability much easier because a fix or failure will only affect one module without affecting the </w:t>
       </w:r>
       <w:r>
         <w:rPr>
@@ -1196,7 +1302,7 @@
           <w:szCs w:val="24"/>
         </w:rPr>
         <w:lastRenderedPageBreak/>
-        <w:t>this architecture as you will have to handle each individual component</w:t>
+        <w:t>others with which they interact. On the downside, the portability might be an issue with this architecture as you will have to handle each individual component</w:t>
       </w:r>
       <w:r>
         <w:rPr>
@@ -1325,6 +1431,13 @@
           <w:sz w:val="24"/>
           <w:szCs w:val="24"/>
         </w:rPr>
+        <w:t xml:space="preserve"> (i.e. once a week)</w:t>
+      </w:r>
+      <w:r>
+        <w:rPr>
+          <w:sz w:val="24"/>
+          <w:szCs w:val="24"/>
+        </w:rPr>
         <w:t xml:space="preserve">, and the amount of data stored </w:t>
       </w:r>
       <w:r>
@@ -1374,7 +1487,35 @@
           <w:sz w:val="24"/>
           <w:szCs w:val="24"/>
         </w:rPr>
-        <w:t xml:space="preserve">because of how complicated the architecture style is which makes it slightly harder to move it from one system </w:t>
+        <w:t>because of how complicated th</w:t>
+      </w:r>
+      <w:r>
+        <w:rPr>
+          <w:sz w:val="24"/>
+          <w:szCs w:val="24"/>
+        </w:rPr>
+        <w:t>is</w:t>
+      </w:r>
+      <w:r>
+        <w:rPr>
+          <w:sz w:val="24"/>
+          <w:szCs w:val="24"/>
+        </w:rPr>
+        <w:t xml:space="preserve"> architecture style is</w:t>
+      </w:r>
+      <w:r>
+        <w:rPr>
+          <w:sz w:val="24"/>
+          <w:szCs w:val="24"/>
+        </w:rPr>
+        <w:t>,</w:t>
+      </w:r>
+      <w:r>
+        <w:rPr>
+          <w:sz w:val="24"/>
+          <w:szCs w:val="24"/>
+        </w:rPr>
+        <w:t xml:space="preserve"> which makes it slightly harder to move it from one system </w:t>
       </w:r>
       <w:r>
         <w:rPr>
@@ -1406,19 +1547,17 @@
           <w:numId w:val="3"/>
         </w:numPr>
         <w:rPr>
+          <w:sz w:val="24"/>
+          <w:szCs w:val="24"/>
+        </w:rPr>
+      </w:pPr>
+      <w:r>
+        <w:rPr>
           <w:i/>
           <w:iCs/>
           <w:sz w:val="24"/>
           <w:szCs w:val="24"/>
         </w:rPr>
-      </w:pPr>
-      <w:r>
-        <w:rPr>
-          <w:i/>
-          <w:iCs/>
-          <w:sz w:val="24"/>
-          <w:szCs w:val="24"/>
-        </w:rPr>
         <w:t xml:space="preserve">Pipe and Filter: </w:t>
       </w:r>
       <w:r>
@@ -1433,7 +1572,77 @@
           <w:sz w:val="24"/>
           <w:szCs w:val="24"/>
         </w:rPr>
-        <w:t xml:space="preserve">this architecture is the perfect choice in terms of change of functions and algorithm since the system’s filters are isolated and logically independent of each other which accordingly supports maintainability as well thanks to that isolation that the maintainer only focus on maintaining one filter at a time without affecting other filters. However, </w:t>
+        <w:t xml:space="preserve">this architecture is </w:t>
+      </w:r>
+      <w:r>
+        <w:rPr>
+          <w:sz w:val="24"/>
+          <w:szCs w:val="24"/>
+        </w:rPr>
+        <w:t>a</w:t>
+      </w:r>
+      <w:r>
+        <w:rPr>
+          <w:sz w:val="24"/>
+          <w:szCs w:val="24"/>
+        </w:rPr>
+        <w:t xml:space="preserve"> perfect choice in terms of change of functions and algorithm since the system’s filters are isolated and logically independent of each other which accordingly supports maintainability as well</w:t>
+      </w:r>
+      <w:r>
+        <w:rPr>
+          <w:sz w:val="24"/>
+          <w:szCs w:val="24"/>
+        </w:rPr>
+        <w:t>.</w:t>
+      </w:r>
+      <w:r>
+        <w:rPr>
+          <w:sz w:val="24"/>
+          <w:szCs w:val="24"/>
+        </w:rPr>
+        <w:t xml:space="preserve"> </w:t>
+      </w:r>
+      <w:r>
+        <w:rPr>
+          <w:sz w:val="24"/>
+          <w:szCs w:val="24"/>
+        </w:rPr>
+        <w:t>T</w:t>
+      </w:r>
+      <w:r>
+        <w:rPr>
+          <w:sz w:val="24"/>
+          <w:szCs w:val="24"/>
+        </w:rPr>
+        <w:t>hanks to that isolation</w:t>
+      </w:r>
+      <w:r>
+        <w:rPr>
+          <w:sz w:val="24"/>
+          <w:szCs w:val="24"/>
+        </w:rPr>
+        <w:t>,</w:t>
+      </w:r>
+      <w:r>
+        <w:rPr>
+          <w:sz w:val="24"/>
+          <w:szCs w:val="24"/>
+        </w:rPr>
+        <w:t xml:space="preserve"> the maintainer only focus</w:t>
+      </w:r>
+      <w:r>
+        <w:rPr>
+          <w:sz w:val="24"/>
+          <w:szCs w:val="24"/>
+        </w:rPr>
+        <w:t>es</w:t>
+      </w:r>
+      <w:r>
+        <w:rPr>
+          <w:sz w:val="24"/>
+          <w:szCs w:val="24"/>
+        </w:rPr>
+        <w:t xml:space="preserve"> on maintaining one filter at a time without affecting other filters. However, </w:t>
       </w:r>
       <w:r>
         <w:rPr>
@@ -1454,30 +1663,112 @@
           <w:sz w:val="24"/>
           <w:szCs w:val="24"/>
         </w:rPr>
-        <w:t>line for example since the system does not have any persistent shared storage</w:t>
-      </w:r>
-      <w:r>
-        <w:rPr>
-          <w:sz w:val="24"/>
-          <w:szCs w:val="24"/>
-        </w:rPr>
-        <w:t xml:space="preserve"> which is sort of a blocker as I believe that tool should somehow be interactive with the user </w:t>
-      </w:r>
-      <w:proofErr w:type="gramStart"/>
-      <w:r>
-        <w:rPr>
-          <w:sz w:val="24"/>
-          <w:szCs w:val="24"/>
-        </w:rPr>
-        <w:t>i.e.</w:t>
-      </w:r>
-      <w:proofErr w:type="gramEnd"/>
-      <w:r>
-        <w:rPr>
-          <w:sz w:val="24"/>
-          <w:szCs w:val="24"/>
-        </w:rPr>
-        <w:t xml:space="preserve"> lecturer in case of new modifications needed to be made to a specific lecture content or title. Lastly, I believe that portability is another drawback as well </w:t>
+        <w:t>line for example</w:t>
+      </w:r>
+      <w:r>
+        <w:rPr>
+          <w:sz w:val="24"/>
+          <w:szCs w:val="24"/>
+        </w:rPr>
+        <w:t>,</w:t>
+      </w:r>
+      <w:r>
+        <w:rPr>
+          <w:sz w:val="24"/>
+          <w:szCs w:val="24"/>
+        </w:rPr>
+        <w:t xml:space="preserve"> since the system does not have any persistent shared storage</w:t>
+      </w:r>
+      <w:r>
+        <w:rPr>
+          <w:sz w:val="24"/>
+          <w:szCs w:val="24"/>
+        </w:rPr>
+        <w:t xml:space="preserve"> which </w:t>
+      </w:r>
+      <w:r>
+        <w:rPr>
+          <w:sz w:val="24"/>
+          <w:szCs w:val="24"/>
+        </w:rPr>
+        <w:t>is</w:t>
+      </w:r>
+      <w:r>
+        <w:rPr>
+          <w:sz w:val="24"/>
+          <w:szCs w:val="24"/>
+        </w:rPr>
+        <w:t xml:space="preserve"> a blocker </w:t>
+      </w:r>
+      <w:r>
+        <w:rPr>
+          <w:sz w:val="24"/>
+          <w:szCs w:val="24"/>
+        </w:rPr>
+        <w:t xml:space="preserve">in our case </w:t>
+      </w:r>
+      <w:r>
+        <w:rPr>
+          <w:sz w:val="24"/>
+          <w:szCs w:val="24"/>
+        </w:rPr>
+        <w:t xml:space="preserve">as I believe that </w:t>
+      </w:r>
+      <w:r>
+        <w:rPr>
+          <w:sz w:val="24"/>
+          <w:szCs w:val="24"/>
+        </w:rPr>
+        <w:t xml:space="preserve">our </w:t>
+      </w:r>
+      <w:r>
+        <w:rPr>
+          <w:sz w:val="24"/>
+          <w:szCs w:val="24"/>
+        </w:rPr>
+        <w:t xml:space="preserve">tool should somehow be interactive with the user </w:t>
+      </w:r>
+      <w:r>
+        <w:rPr>
+          <w:sz w:val="24"/>
+          <w:szCs w:val="24"/>
+        </w:rPr>
+        <w:t>(e.g.</w:t>
+      </w:r>
+      <w:r>
+        <w:rPr>
+          <w:sz w:val="24"/>
+          <w:szCs w:val="24"/>
+        </w:rPr>
+        <w:t xml:space="preserve"> lecturer</w:t>
+      </w:r>
+      <w:r>
+        <w:rPr>
+          <w:sz w:val="24"/>
+          <w:szCs w:val="24"/>
+        </w:rPr>
+        <w:t>)</w:t>
+      </w:r>
+      <w:r>
+        <w:rPr>
+          <w:sz w:val="24"/>
+          <w:szCs w:val="24"/>
+        </w:rPr>
+        <w:t xml:space="preserve"> in case of new modifications needed to be made to a specific lecture content or title. Lastly, I believe that portability is another drawback as well</w:t>
+      </w:r>
+      <w:r>
+        <w:rPr>
+          <w:sz w:val="24"/>
+          <w:szCs w:val="24"/>
+        </w:rPr>
+        <w:t>,</w:t>
+      </w:r>
+      <w:r>
+        <w:rPr>
+          <w:sz w:val="24"/>
+          <w:szCs w:val="24"/>
+        </w:rPr>
+        <w:t xml:space="preserve"> </w:t>
       </w:r>
       <w:r>
         <w:rPr>
@@ -1485,6 +1776,13 @@
           <w:szCs w:val="24"/>
         </w:rPr>
         <w:t>because of the isolation that each filter has which makes it harder to build each component by itself with its own data on a different platform instead of just doing it once as a big chunk</w:t>
+      </w:r>
+      <w:r>
+        <w:rPr>
+          <w:sz w:val="24"/>
+          <w:szCs w:val="24"/>
+        </w:rPr>
+        <w:t>,</w:t>
       </w:r>
       <w:r>
         <w:rPr>
@@ -1509,9 +1807,969 @@
         <w:br w:type="page"/>
       </w:r>
     </w:p>
+    <w:tbl>
+      <w:tblPr>
+        <w:tblStyle w:val="GridTable1Light-Accent3"/>
+        <w:tblW w:w="0" w:type="auto"/>
+        <w:tblInd w:w="715" w:type="dxa"/>
+        <w:tblLook w:val="04A0" w:firstRow="1" w:lastRow="0" w:firstColumn="1" w:lastColumn="0" w:noHBand="0" w:noVBand="1"/>
+      </w:tblPr>
+      <w:tblGrid>
+        <w:gridCol w:w="1744"/>
+        <w:gridCol w:w="1709"/>
+        <w:gridCol w:w="1734"/>
+        <w:gridCol w:w="1769"/>
+        <w:gridCol w:w="1594"/>
+      </w:tblGrid>
+      <w:tr>
+        <w:trPr>
+          <w:cnfStyle w:val="100000000000" w:firstRow="1" w:lastRow="0" w:firstColumn="0" w:lastColumn="0" w:oddVBand="0" w:evenVBand="0" w:oddHBand="0" w:evenHBand="0" w:firstRowFirstColumn="0" w:firstRowLastColumn="0" w:lastRowFirstColumn="0" w:lastRowLastColumn="0"/>
+        </w:trPr>
+        <w:tc>
+          <w:tcPr>
+            <w:cnfStyle w:val="001000000000" w:firstRow="0" w:lastRow="0" w:firstColumn="1" w:lastColumn="0" w:oddVBand="0" w:evenVBand="0" w:oddHBand="0" w:evenHBand="0" w:firstRowFirstColumn="0" w:firstRowLastColumn="0" w:lastRowFirstColumn="0" w:lastRowLastColumn="0"/>
+            <w:tcW w:w="1744" w:type="dxa"/>
+          </w:tcPr>
+          <w:p>
+            <w:pPr>
+              <w:rPr>
+                <w:i/>
+                <w:iCs/>
+                <w:sz w:val="24"/>
+                <w:szCs w:val="24"/>
+              </w:rPr>
+            </w:pPr>
+          </w:p>
+        </w:tc>
+        <w:tc>
+          <w:tcPr>
+            <w:tcW w:w="1709" w:type="dxa"/>
+          </w:tcPr>
+          <w:p>
+            <w:pPr>
+              <w:cnfStyle w:val="100000000000" w:firstRow="1" w:lastRow="0" w:firstColumn="0" w:lastColumn="0" w:oddVBand="0" w:evenVBand="0" w:oddHBand="0" w:evenHBand="0" w:firstRowFirstColumn="0" w:firstRowLastColumn="0" w:lastRowFirstColumn="0" w:lastRowLastColumn="0"/>
+              <w:rPr>
+                <w:i/>
+                <w:iCs/>
+                <w:sz w:val="24"/>
+                <w:szCs w:val="24"/>
+              </w:rPr>
+            </w:pPr>
+            <w:r>
+              <w:rPr>
+                <w:i/>
+                <w:iCs/>
+                <w:sz w:val="24"/>
+                <w:szCs w:val="24"/>
+              </w:rPr>
+              <w:t>Shared Data</w:t>
+            </w:r>
+          </w:p>
+        </w:tc>
+        <w:tc>
+          <w:tcPr>
+            <w:tcW w:w="1734" w:type="dxa"/>
+          </w:tcPr>
+          <w:p>
+            <w:pPr>
+              <w:cnfStyle w:val="100000000000" w:firstRow="1" w:lastRow="0" w:firstColumn="0" w:lastColumn="0" w:oddVBand="0" w:evenVBand="0" w:oddHBand="0" w:evenHBand="0" w:firstRowFirstColumn="0" w:firstRowLastColumn="0" w:lastRowFirstColumn="0" w:lastRowLastColumn="0"/>
+              <w:rPr>
+                <w:i/>
+                <w:iCs/>
+                <w:sz w:val="24"/>
+                <w:szCs w:val="24"/>
+              </w:rPr>
+            </w:pPr>
+            <w:r>
+              <w:rPr>
+                <w:i/>
+                <w:iCs/>
+                <w:sz w:val="24"/>
+                <w:szCs w:val="24"/>
+              </w:rPr>
+              <w:t>Abstract Data Type</w:t>
+            </w:r>
+          </w:p>
+        </w:tc>
+        <w:tc>
+          <w:tcPr>
+            <w:tcW w:w="1769" w:type="dxa"/>
+          </w:tcPr>
+          <w:p>
+            <w:pPr>
+              <w:cnfStyle w:val="100000000000" w:firstRow="1" w:lastRow="0" w:firstColumn="0" w:lastColumn="0" w:oddVBand="0" w:evenVBand="0" w:oddHBand="0" w:evenHBand="0" w:firstRowFirstColumn="0" w:firstRowLastColumn="0" w:lastRowFirstColumn="0" w:lastRowLastColumn="0"/>
+              <w:rPr>
+                <w:i/>
+                <w:iCs/>
+                <w:sz w:val="24"/>
+                <w:szCs w:val="24"/>
+              </w:rPr>
+            </w:pPr>
+            <w:r>
+              <w:rPr>
+                <w:i/>
+                <w:iCs/>
+                <w:sz w:val="24"/>
+                <w:szCs w:val="24"/>
+              </w:rPr>
+              <w:t>Implicit Invocation</w:t>
+            </w:r>
+          </w:p>
+        </w:tc>
+        <w:tc>
+          <w:tcPr>
+            <w:tcW w:w="1594" w:type="dxa"/>
+          </w:tcPr>
+          <w:p>
+            <w:pPr>
+              <w:cnfStyle w:val="100000000000" w:firstRow="1" w:lastRow="0" w:firstColumn="0" w:lastColumn="0" w:oddVBand="0" w:evenVBand="0" w:oddHBand="0" w:evenHBand="0" w:firstRowFirstColumn="0" w:firstRowLastColumn="0" w:lastRowFirstColumn="0" w:lastRowLastColumn="0"/>
+              <w:rPr>
+                <w:i/>
+                <w:iCs/>
+                <w:sz w:val="24"/>
+                <w:szCs w:val="24"/>
+              </w:rPr>
+            </w:pPr>
+            <w:r>
+              <w:rPr>
+                <w:i/>
+                <w:iCs/>
+                <w:sz w:val="24"/>
+                <w:szCs w:val="24"/>
+              </w:rPr>
+              <w:t>Pipe and Filter</w:t>
+            </w:r>
+          </w:p>
+        </w:tc>
+      </w:tr>
+      <w:tr>
+        <w:tc>
+          <w:tcPr>
+            <w:cnfStyle w:val="001000000000" w:firstRow="0" w:lastRow="0" w:firstColumn="1" w:lastColumn="0" w:oddVBand="0" w:evenVBand="0" w:oddHBand="0" w:evenHBand="0" w:firstRowFirstColumn="0" w:firstRowLastColumn="0" w:lastRowFirstColumn="0" w:lastRowLastColumn="0"/>
+            <w:tcW w:w="1744" w:type="dxa"/>
+          </w:tcPr>
+          <w:p>
+            <w:pPr>
+              <w:rPr>
+                <w:i/>
+                <w:iCs/>
+                <w:sz w:val="24"/>
+                <w:szCs w:val="24"/>
+              </w:rPr>
+            </w:pPr>
+            <w:r>
+              <w:rPr>
+                <w:i/>
+                <w:iCs/>
+                <w:sz w:val="24"/>
+                <w:szCs w:val="24"/>
+              </w:rPr>
+              <w:t>C</w:t>
+            </w:r>
+            <w:r>
+              <w:rPr>
+                <w:sz w:val="24"/>
+                <w:szCs w:val="24"/>
+              </w:rPr>
+              <w:t xml:space="preserve">hange in </w:t>
+            </w:r>
+            <w:r>
+              <w:rPr>
+                <w:sz w:val="24"/>
+                <w:szCs w:val="24"/>
+              </w:rPr>
+              <w:t>A</w:t>
+            </w:r>
+            <w:r>
+              <w:rPr>
+                <w:sz w:val="24"/>
+                <w:szCs w:val="24"/>
+              </w:rPr>
+              <w:t>lgorithm</w:t>
+            </w:r>
+          </w:p>
+        </w:tc>
+        <w:tc>
+          <w:tcPr>
+            <w:tcW w:w="1709" w:type="dxa"/>
+          </w:tcPr>
+          <w:p>
+            <w:pPr>
+              <w:cnfStyle w:val="000000000000" w:firstRow="0" w:lastRow="0" w:firstColumn="0" w:lastColumn="0" w:oddVBand="0" w:evenVBand="0" w:oddHBand="0" w:evenHBand="0" w:firstRowFirstColumn="0" w:firstRowLastColumn="0" w:lastRowFirstColumn="0" w:lastRowLastColumn="0"/>
+              <w:rPr>
+                <w:i/>
+                <w:iCs/>
+                <w:sz w:val="24"/>
+                <w:szCs w:val="24"/>
+              </w:rPr>
+            </w:pPr>
+            <w:r>
+              <w:rPr>
+                <w:i/>
+                <w:iCs/>
+                <w:sz w:val="24"/>
+                <w:szCs w:val="24"/>
+              </w:rPr>
+              <w:t>No</w:t>
+            </w:r>
+          </w:p>
+        </w:tc>
+        <w:tc>
+          <w:tcPr>
+            <w:tcW w:w="1734" w:type="dxa"/>
+          </w:tcPr>
+          <w:p>
+            <w:pPr>
+              <w:cnfStyle w:val="000000000000" w:firstRow="0" w:lastRow="0" w:firstColumn="0" w:lastColumn="0" w:oddVBand="0" w:evenVBand="0" w:oddHBand="0" w:evenHBand="0" w:firstRowFirstColumn="0" w:firstRowLastColumn="0" w:lastRowFirstColumn="0" w:lastRowLastColumn="0"/>
+              <w:rPr>
+                <w:i/>
+                <w:iCs/>
+                <w:sz w:val="24"/>
+                <w:szCs w:val="24"/>
+              </w:rPr>
+            </w:pPr>
+            <w:r>
+              <w:rPr>
+                <w:i/>
+                <w:iCs/>
+                <w:sz w:val="24"/>
+                <w:szCs w:val="24"/>
+              </w:rPr>
+              <w:t>No</w:t>
+            </w:r>
+          </w:p>
+        </w:tc>
+        <w:tc>
+          <w:tcPr>
+            <w:tcW w:w="1769" w:type="dxa"/>
+          </w:tcPr>
+          <w:p>
+            <w:pPr>
+              <w:cnfStyle w:val="000000000000" w:firstRow="0" w:lastRow="0" w:firstColumn="0" w:lastColumn="0" w:oddVBand="0" w:evenVBand="0" w:oddHBand="0" w:evenHBand="0" w:firstRowFirstColumn="0" w:firstRowLastColumn="0" w:lastRowFirstColumn="0" w:lastRowLastColumn="0"/>
+              <w:rPr>
+                <w:i/>
+                <w:iCs/>
+                <w:sz w:val="24"/>
+                <w:szCs w:val="24"/>
+              </w:rPr>
+            </w:pPr>
+            <w:r>
+              <w:rPr>
+                <w:i/>
+                <w:iCs/>
+                <w:sz w:val="24"/>
+                <w:szCs w:val="24"/>
+              </w:rPr>
+              <w:t>Yes</w:t>
+            </w:r>
+          </w:p>
+        </w:tc>
+        <w:tc>
+          <w:tcPr>
+            <w:tcW w:w="1594" w:type="dxa"/>
+          </w:tcPr>
+          <w:p>
+            <w:pPr>
+              <w:cnfStyle w:val="000000000000" w:firstRow="0" w:lastRow="0" w:firstColumn="0" w:lastColumn="0" w:oddVBand="0" w:evenVBand="0" w:oddHBand="0" w:evenHBand="0" w:firstRowFirstColumn="0" w:firstRowLastColumn="0" w:lastRowFirstColumn="0" w:lastRowLastColumn="0"/>
+              <w:rPr>
+                <w:i/>
+                <w:iCs/>
+                <w:sz w:val="24"/>
+                <w:szCs w:val="24"/>
+              </w:rPr>
+            </w:pPr>
+            <w:r>
+              <w:rPr>
+                <w:i/>
+                <w:iCs/>
+                <w:sz w:val="24"/>
+                <w:szCs w:val="24"/>
+              </w:rPr>
+              <w:t>Yes</w:t>
+            </w:r>
+          </w:p>
+        </w:tc>
+      </w:tr>
+      <w:tr>
+        <w:tc>
+          <w:tcPr>
+            <w:cnfStyle w:val="001000000000" w:firstRow="0" w:lastRow="0" w:firstColumn="1" w:lastColumn="0" w:oddVBand="0" w:evenVBand="0" w:oddHBand="0" w:evenHBand="0" w:firstRowFirstColumn="0" w:firstRowLastColumn="0" w:lastRowFirstColumn="0" w:lastRowLastColumn="0"/>
+            <w:tcW w:w="1744" w:type="dxa"/>
+          </w:tcPr>
+          <w:p>
+            <w:pPr>
+              <w:rPr>
+                <w:i/>
+                <w:iCs/>
+                <w:sz w:val="24"/>
+                <w:szCs w:val="24"/>
+              </w:rPr>
+            </w:pPr>
+            <w:r>
+              <w:rPr>
+                <w:i/>
+                <w:iCs/>
+                <w:sz w:val="24"/>
+                <w:szCs w:val="24"/>
+              </w:rPr>
+              <w:t>C</w:t>
+            </w:r>
+            <w:r>
+              <w:rPr>
+                <w:sz w:val="24"/>
+                <w:szCs w:val="24"/>
+              </w:rPr>
+              <w:t xml:space="preserve">hange in </w:t>
+            </w:r>
+            <w:r>
+              <w:rPr>
+                <w:sz w:val="24"/>
+                <w:szCs w:val="24"/>
+              </w:rPr>
+              <w:t>F</w:t>
+            </w:r>
+            <w:r>
+              <w:rPr>
+                <w:sz w:val="24"/>
+                <w:szCs w:val="24"/>
+              </w:rPr>
+              <w:t>unction</w:t>
+            </w:r>
+          </w:p>
+        </w:tc>
+        <w:tc>
+          <w:tcPr>
+            <w:tcW w:w="1709" w:type="dxa"/>
+          </w:tcPr>
+          <w:p>
+            <w:pPr>
+              <w:cnfStyle w:val="000000000000" w:firstRow="0" w:lastRow="0" w:firstColumn="0" w:lastColumn="0" w:oddVBand="0" w:evenVBand="0" w:oddHBand="0" w:evenHBand="0" w:firstRowFirstColumn="0" w:firstRowLastColumn="0" w:lastRowFirstColumn="0" w:lastRowLastColumn="0"/>
+              <w:rPr>
+                <w:i/>
+                <w:iCs/>
+                <w:sz w:val="24"/>
+                <w:szCs w:val="24"/>
+              </w:rPr>
+            </w:pPr>
+            <w:r>
+              <w:rPr>
+                <w:i/>
+                <w:iCs/>
+                <w:sz w:val="24"/>
+                <w:szCs w:val="24"/>
+              </w:rPr>
+              <w:t>Yes</w:t>
+            </w:r>
+          </w:p>
+        </w:tc>
+        <w:tc>
+          <w:tcPr>
+            <w:tcW w:w="1734" w:type="dxa"/>
+          </w:tcPr>
+          <w:p>
+            <w:pPr>
+              <w:cnfStyle w:val="000000000000" w:firstRow="0" w:lastRow="0" w:firstColumn="0" w:lastColumn="0" w:oddVBand="0" w:evenVBand="0" w:oddHBand="0" w:evenHBand="0" w:firstRowFirstColumn="0" w:firstRowLastColumn="0" w:lastRowFirstColumn="0" w:lastRowLastColumn="0"/>
+              <w:rPr>
+                <w:i/>
+                <w:iCs/>
+                <w:sz w:val="24"/>
+                <w:szCs w:val="24"/>
+              </w:rPr>
+            </w:pPr>
+            <w:r>
+              <w:rPr>
+                <w:i/>
+                <w:iCs/>
+                <w:sz w:val="24"/>
+                <w:szCs w:val="24"/>
+              </w:rPr>
+              <w:t>No</w:t>
+            </w:r>
+          </w:p>
+        </w:tc>
+        <w:tc>
+          <w:tcPr>
+            <w:tcW w:w="1769" w:type="dxa"/>
+          </w:tcPr>
+          <w:p>
+            <w:pPr>
+              <w:cnfStyle w:val="000000000000" w:firstRow="0" w:lastRow="0" w:firstColumn="0" w:lastColumn="0" w:oddVBand="0" w:evenVBand="0" w:oddHBand="0" w:evenHBand="0" w:firstRowFirstColumn="0" w:firstRowLastColumn="0" w:lastRowFirstColumn="0" w:lastRowLastColumn="0"/>
+              <w:rPr>
+                <w:i/>
+                <w:iCs/>
+                <w:sz w:val="24"/>
+                <w:szCs w:val="24"/>
+              </w:rPr>
+            </w:pPr>
+            <w:r>
+              <w:rPr>
+                <w:i/>
+                <w:iCs/>
+                <w:sz w:val="24"/>
+                <w:szCs w:val="24"/>
+              </w:rPr>
+              <w:t>Yes</w:t>
+            </w:r>
+          </w:p>
+        </w:tc>
+        <w:tc>
+          <w:tcPr>
+            <w:tcW w:w="1594" w:type="dxa"/>
+          </w:tcPr>
+          <w:p>
+            <w:pPr>
+              <w:cnfStyle w:val="000000000000" w:firstRow="0" w:lastRow="0" w:firstColumn="0" w:lastColumn="0" w:oddVBand="0" w:evenVBand="0" w:oddHBand="0" w:evenHBand="0" w:firstRowFirstColumn="0" w:firstRowLastColumn="0" w:lastRowFirstColumn="0" w:lastRowLastColumn="0"/>
+              <w:rPr>
+                <w:i/>
+                <w:iCs/>
+                <w:sz w:val="24"/>
+                <w:szCs w:val="24"/>
+              </w:rPr>
+            </w:pPr>
+            <w:r>
+              <w:rPr>
+                <w:i/>
+                <w:iCs/>
+                <w:sz w:val="24"/>
+                <w:szCs w:val="24"/>
+              </w:rPr>
+              <w:t>Yes</w:t>
+            </w:r>
+            <w:r>
+              <w:rPr>
+                <w:i/>
+                <w:iCs/>
+                <w:sz w:val="24"/>
+                <w:szCs w:val="24"/>
+              </w:rPr>
+              <w:t xml:space="preserve"> (except for the </w:t>
+            </w:r>
+            <w:r>
+              <w:rPr>
+                <w:i/>
+                <w:iCs/>
+                <w:sz w:val="24"/>
+                <w:szCs w:val="24"/>
+              </w:rPr>
+              <w:t>interactive design feature</w:t>
+            </w:r>
+            <w:r>
+              <w:rPr>
+                <w:i/>
+                <w:iCs/>
+                <w:sz w:val="24"/>
+                <w:szCs w:val="24"/>
+              </w:rPr>
+              <w:t>)</w:t>
+            </w:r>
+          </w:p>
+        </w:tc>
+      </w:tr>
+      <w:tr>
+        <w:tc>
+          <w:tcPr>
+            <w:cnfStyle w:val="001000000000" w:firstRow="0" w:lastRow="0" w:firstColumn="1" w:lastColumn="0" w:oddVBand="0" w:evenVBand="0" w:oddHBand="0" w:evenHBand="0" w:firstRowFirstColumn="0" w:firstRowLastColumn="0" w:lastRowFirstColumn="0" w:lastRowLastColumn="0"/>
+            <w:tcW w:w="1744" w:type="dxa"/>
+          </w:tcPr>
+          <w:p>
+            <w:pPr>
+              <w:rPr>
+                <w:i/>
+                <w:iCs/>
+                <w:sz w:val="24"/>
+                <w:szCs w:val="24"/>
+              </w:rPr>
+            </w:pPr>
+            <w:r>
+              <w:rPr>
+                <w:i/>
+                <w:iCs/>
+                <w:sz w:val="24"/>
+                <w:szCs w:val="24"/>
+              </w:rPr>
+              <w:t>P</w:t>
+            </w:r>
+            <w:r>
+              <w:rPr>
+                <w:sz w:val="24"/>
+                <w:szCs w:val="24"/>
+              </w:rPr>
+              <w:t>erformance</w:t>
+            </w:r>
+          </w:p>
+        </w:tc>
+        <w:tc>
+          <w:tcPr>
+            <w:tcW w:w="1709" w:type="dxa"/>
+          </w:tcPr>
+          <w:p>
+            <w:pPr>
+              <w:cnfStyle w:val="000000000000" w:firstRow="0" w:lastRow="0" w:firstColumn="0" w:lastColumn="0" w:oddVBand="0" w:evenVBand="0" w:oddHBand="0" w:evenHBand="0" w:firstRowFirstColumn="0" w:firstRowLastColumn="0" w:lastRowFirstColumn="0" w:lastRowLastColumn="0"/>
+              <w:rPr>
+                <w:i/>
+                <w:iCs/>
+                <w:sz w:val="24"/>
+                <w:szCs w:val="24"/>
+              </w:rPr>
+            </w:pPr>
+            <w:r>
+              <w:rPr>
+                <w:i/>
+                <w:iCs/>
+                <w:sz w:val="24"/>
+                <w:szCs w:val="24"/>
+              </w:rPr>
+              <w:t>Yes</w:t>
+            </w:r>
+          </w:p>
+        </w:tc>
+        <w:tc>
+          <w:tcPr>
+            <w:tcW w:w="1734" w:type="dxa"/>
+          </w:tcPr>
+          <w:p>
+            <w:pPr>
+              <w:cnfStyle w:val="000000000000" w:firstRow="0" w:lastRow="0" w:firstColumn="0" w:lastColumn="0" w:oddVBand="0" w:evenVBand="0" w:oddHBand="0" w:evenHBand="0" w:firstRowFirstColumn="0" w:firstRowLastColumn="0" w:lastRowFirstColumn="0" w:lastRowLastColumn="0"/>
+              <w:rPr>
+                <w:i/>
+                <w:iCs/>
+                <w:sz w:val="24"/>
+                <w:szCs w:val="24"/>
+              </w:rPr>
+            </w:pPr>
+            <w:r>
+              <w:rPr>
+                <w:i/>
+                <w:iCs/>
+                <w:sz w:val="24"/>
+                <w:szCs w:val="24"/>
+              </w:rPr>
+              <w:t>Yes (if no future changes required)</w:t>
+            </w:r>
+          </w:p>
+        </w:tc>
+        <w:tc>
+          <w:tcPr>
+            <w:tcW w:w="1769" w:type="dxa"/>
+          </w:tcPr>
+          <w:p>
+            <w:pPr>
+              <w:cnfStyle w:val="000000000000" w:firstRow="0" w:lastRow="0" w:firstColumn="0" w:lastColumn="0" w:oddVBand="0" w:evenVBand="0" w:oddHBand="0" w:evenHBand="0" w:firstRowFirstColumn="0" w:firstRowLastColumn="0" w:lastRowFirstColumn="0" w:lastRowLastColumn="0"/>
+              <w:rPr>
+                <w:i/>
+                <w:iCs/>
+                <w:sz w:val="24"/>
+                <w:szCs w:val="24"/>
+              </w:rPr>
+            </w:pPr>
+            <w:r>
+              <w:rPr>
+                <w:i/>
+                <w:iCs/>
+                <w:sz w:val="24"/>
+                <w:szCs w:val="24"/>
+              </w:rPr>
+              <w:t>Yes</w:t>
+            </w:r>
+            <w:r>
+              <w:rPr>
+                <w:i/>
+                <w:iCs/>
+                <w:sz w:val="24"/>
+                <w:szCs w:val="24"/>
+              </w:rPr>
+              <w:t xml:space="preserve"> (</w:t>
+            </w:r>
+            <w:r>
+              <w:rPr>
+                <w:i/>
+                <w:iCs/>
+                <w:sz w:val="24"/>
+                <w:szCs w:val="24"/>
+              </w:rPr>
+              <w:t xml:space="preserve">just </w:t>
+            </w:r>
+            <w:r>
+              <w:rPr>
+                <w:i/>
+                <w:iCs/>
+                <w:sz w:val="24"/>
+                <w:szCs w:val="24"/>
+              </w:rPr>
+              <w:t>in our case</w:t>
+            </w:r>
+            <w:r>
+              <w:rPr>
+                <w:i/>
+                <w:iCs/>
+                <w:sz w:val="24"/>
+                <w:szCs w:val="24"/>
+              </w:rPr>
+              <w:t>,</w:t>
+            </w:r>
+            <w:r>
+              <w:rPr>
+                <w:i/>
+                <w:iCs/>
+                <w:sz w:val="24"/>
+                <w:szCs w:val="24"/>
+              </w:rPr>
+              <w:t xml:space="preserve"> but </w:t>
+            </w:r>
+            <w:r>
+              <w:rPr>
+                <w:i/>
+                <w:iCs/>
+                <w:sz w:val="24"/>
+                <w:szCs w:val="24"/>
+              </w:rPr>
+              <w:t>no</w:t>
+            </w:r>
+            <w:r>
+              <w:rPr>
+                <w:i/>
+                <w:iCs/>
+                <w:sz w:val="24"/>
+                <w:szCs w:val="24"/>
+              </w:rPr>
+              <w:t xml:space="preserve"> in general</w:t>
+            </w:r>
+            <w:r>
+              <w:rPr>
+                <w:i/>
+                <w:iCs/>
+                <w:sz w:val="24"/>
+                <w:szCs w:val="24"/>
+              </w:rPr>
+              <w:t>)</w:t>
+            </w:r>
+          </w:p>
+        </w:tc>
+        <w:tc>
+          <w:tcPr>
+            <w:tcW w:w="1594" w:type="dxa"/>
+          </w:tcPr>
+          <w:p>
+            <w:pPr>
+              <w:cnfStyle w:val="000000000000" w:firstRow="0" w:lastRow="0" w:firstColumn="0" w:lastColumn="0" w:oddVBand="0" w:evenVBand="0" w:oddHBand="0" w:evenHBand="0" w:firstRowFirstColumn="0" w:firstRowLastColumn="0" w:lastRowFirstColumn="0" w:lastRowLastColumn="0"/>
+              <w:rPr>
+                <w:i/>
+                <w:iCs/>
+                <w:sz w:val="24"/>
+                <w:szCs w:val="24"/>
+              </w:rPr>
+            </w:pPr>
+            <w:r>
+              <w:rPr>
+                <w:i/>
+                <w:iCs/>
+                <w:sz w:val="24"/>
+                <w:szCs w:val="24"/>
+              </w:rPr>
+              <w:t>No</w:t>
+            </w:r>
+          </w:p>
+        </w:tc>
+      </w:tr>
+      <w:tr>
+        <w:tc>
+          <w:tcPr>
+            <w:cnfStyle w:val="001000000000" w:firstRow="0" w:lastRow="0" w:firstColumn="1" w:lastColumn="0" w:oddVBand="0" w:evenVBand="0" w:oddHBand="0" w:evenHBand="0" w:firstRowFirstColumn="0" w:firstRowLastColumn="0" w:lastRowFirstColumn="0" w:lastRowLastColumn="0"/>
+            <w:tcW w:w="1744" w:type="dxa"/>
+          </w:tcPr>
+          <w:p>
+            <w:pPr>
+              <w:rPr>
+                <w:i/>
+                <w:iCs/>
+                <w:sz w:val="24"/>
+                <w:szCs w:val="24"/>
+              </w:rPr>
+            </w:pPr>
+            <w:r>
+              <w:rPr>
+                <w:i/>
+                <w:iCs/>
+                <w:sz w:val="24"/>
+                <w:szCs w:val="24"/>
+              </w:rPr>
+              <w:t>M</w:t>
+            </w:r>
+            <w:r>
+              <w:rPr>
+                <w:sz w:val="24"/>
+                <w:szCs w:val="24"/>
+              </w:rPr>
+              <w:t>aintainability</w:t>
+            </w:r>
+          </w:p>
+        </w:tc>
+        <w:tc>
+          <w:tcPr>
+            <w:tcW w:w="1709" w:type="dxa"/>
+          </w:tcPr>
+          <w:p>
+            <w:pPr>
+              <w:cnfStyle w:val="000000000000" w:firstRow="0" w:lastRow="0" w:firstColumn="0" w:lastColumn="0" w:oddVBand="0" w:evenVBand="0" w:oddHBand="0" w:evenHBand="0" w:firstRowFirstColumn="0" w:firstRowLastColumn="0" w:lastRowFirstColumn="0" w:lastRowLastColumn="0"/>
+              <w:rPr>
+                <w:i/>
+                <w:iCs/>
+                <w:sz w:val="24"/>
+                <w:szCs w:val="24"/>
+              </w:rPr>
+            </w:pPr>
+            <w:r>
+              <w:rPr>
+                <w:i/>
+                <w:iCs/>
+                <w:sz w:val="24"/>
+                <w:szCs w:val="24"/>
+              </w:rPr>
+              <w:t>No</w:t>
+            </w:r>
+          </w:p>
+        </w:tc>
+        <w:tc>
+          <w:tcPr>
+            <w:tcW w:w="1734" w:type="dxa"/>
+          </w:tcPr>
+          <w:p>
+            <w:pPr>
+              <w:cnfStyle w:val="000000000000" w:firstRow="0" w:lastRow="0" w:firstColumn="0" w:lastColumn="0" w:oddVBand="0" w:evenVBand="0" w:oddHBand="0" w:evenHBand="0" w:firstRowFirstColumn="0" w:firstRowLastColumn="0" w:lastRowFirstColumn="0" w:lastRowLastColumn="0"/>
+              <w:rPr>
+                <w:i/>
+                <w:iCs/>
+                <w:sz w:val="24"/>
+                <w:szCs w:val="24"/>
+              </w:rPr>
+            </w:pPr>
+            <w:r>
+              <w:rPr>
+                <w:i/>
+                <w:iCs/>
+                <w:sz w:val="24"/>
+                <w:szCs w:val="24"/>
+              </w:rPr>
+              <w:t>No</w:t>
+            </w:r>
+          </w:p>
+        </w:tc>
+        <w:tc>
+          <w:tcPr>
+            <w:tcW w:w="1769" w:type="dxa"/>
+          </w:tcPr>
+          <w:p>
+            <w:pPr>
+              <w:cnfStyle w:val="000000000000" w:firstRow="0" w:lastRow="0" w:firstColumn="0" w:lastColumn="0" w:oddVBand="0" w:evenVBand="0" w:oddHBand="0" w:evenHBand="0" w:firstRowFirstColumn="0" w:firstRowLastColumn="0" w:lastRowFirstColumn="0" w:lastRowLastColumn="0"/>
+              <w:rPr>
+                <w:i/>
+                <w:iCs/>
+                <w:sz w:val="24"/>
+                <w:szCs w:val="24"/>
+              </w:rPr>
+            </w:pPr>
+            <w:r>
+              <w:rPr>
+                <w:i/>
+                <w:iCs/>
+                <w:sz w:val="24"/>
+                <w:szCs w:val="24"/>
+              </w:rPr>
+              <w:t>Yes</w:t>
+            </w:r>
+          </w:p>
+        </w:tc>
+        <w:tc>
+          <w:tcPr>
+            <w:tcW w:w="1594" w:type="dxa"/>
+          </w:tcPr>
+          <w:p>
+            <w:pPr>
+              <w:cnfStyle w:val="000000000000" w:firstRow="0" w:lastRow="0" w:firstColumn="0" w:lastColumn="0" w:oddVBand="0" w:evenVBand="0" w:oddHBand="0" w:evenHBand="0" w:firstRowFirstColumn="0" w:firstRowLastColumn="0" w:lastRowFirstColumn="0" w:lastRowLastColumn="0"/>
+              <w:rPr>
+                <w:i/>
+                <w:iCs/>
+                <w:sz w:val="24"/>
+                <w:szCs w:val="24"/>
+              </w:rPr>
+            </w:pPr>
+            <w:r>
+              <w:rPr>
+                <w:i/>
+                <w:iCs/>
+                <w:sz w:val="24"/>
+                <w:szCs w:val="24"/>
+              </w:rPr>
+              <w:t>Yes</w:t>
+            </w:r>
+          </w:p>
+        </w:tc>
+      </w:tr>
+      <w:tr>
+        <w:tc>
+          <w:tcPr>
+            <w:cnfStyle w:val="001000000000" w:firstRow="0" w:lastRow="0" w:firstColumn="1" w:lastColumn="0" w:oddVBand="0" w:evenVBand="0" w:oddHBand="0" w:evenHBand="0" w:firstRowFirstColumn="0" w:firstRowLastColumn="0" w:lastRowFirstColumn="0" w:lastRowLastColumn="0"/>
+            <w:tcW w:w="1744" w:type="dxa"/>
+          </w:tcPr>
+          <w:p>
+            <w:pPr>
+              <w:rPr>
+                <w:i/>
+                <w:iCs/>
+                <w:sz w:val="24"/>
+                <w:szCs w:val="24"/>
+              </w:rPr>
+            </w:pPr>
+            <w:r>
+              <w:rPr>
+                <w:i/>
+                <w:iCs/>
+                <w:sz w:val="24"/>
+                <w:szCs w:val="24"/>
+              </w:rPr>
+              <w:t>P</w:t>
+            </w:r>
+            <w:r>
+              <w:rPr>
+                <w:sz w:val="24"/>
+                <w:szCs w:val="24"/>
+              </w:rPr>
+              <w:t>ortability</w:t>
+            </w:r>
+          </w:p>
+        </w:tc>
+        <w:tc>
+          <w:tcPr>
+            <w:tcW w:w="1709" w:type="dxa"/>
+          </w:tcPr>
+          <w:p>
+            <w:pPr>
+              <w:cnfStyle w:val="000000000000" w:firstRow="0" w:lastRow="0" w:firstColumn="0" w:lastColumn="0" w:oddVBand="0" w:evenVBand="0" w:oddHBand="0" w:evenHBand="0" w:firstRowFirstColumn="0" w:firstRowLastColumn="0" w:lastRowFirstColumn="0" w:lastRowLastColumn="0"/>
+              <w:rPr>
+                <w:i/>
+                <w:iCs/>
+                <w:sz w:val="24"/>
+                <w:szCs w:val="24"/>
+              </w:rPr>
+            </w:pPr>
+            <w:r>
+              <w:rPr>
+                <w:i/>
+                <w:iCs/>
+                <w:sz w:val="24"/>
+                <w:szCs w:val="24"/>
+              </w:rPr>
+              <w:t>Yes</w:t>
+            </w:r>
+          </w:p>
+        </w:tc>
+        <w:tc>
+          <w:tcPr>
+            <w:tcW w:w="1734" w:type="dxa"/>
+          </w:tcPr>
+          <w:p>
+            <w:pPr>
+              <w:cnfStyle w:val="000000000000" w:firstRow="0" w:lastRow="0" w:firstColumn="0" w:lastColumn="0" w:oddVBand="0" w:evenVBand="0" w:oddHBand="0" w:evenHBand="0" w:firstRowFirstColumn="0" w:firstRowLastColumn="0" w:lastRowFirstColumn="0" w:lastRowLastColumn="0"/>
+              <w:rPr>
+                <w:i/>
+                <w:iCs/>
+                <w:sz w:val="24"/>
+                <w:szCs w:val="24"/>
+              </w:rPr>
+            </w:pPr>
+            <w:r>
+              <w:rPr>
+                <w:i/>
+                <w:iCs/>
+                <w:sz w:val="24"/>
+                <w:szCs w:val="24"/>
+              </w:rPr>
+              <w:t>No</w:t>
+            </w:r>
+          </w:p>
+        </w:tc>
+        <w:tc>
+          <w:tcPr>
+            <w:tcW w:w="1769" w:type="dxa"/>
+          </w:tcPr>
+          <w:p>
+            <w:pPr>
+              <w:cnfStyle w:val="000000000000" w:firstRow="0" w:lastRow="0" w:firstColumn="0" w:lastColumn="0" w:oddVBand="0" w:evenVBand="0" w:oddHBand="0" w:evenHBand="0" w:firstRowFirstColumn="0" w:firstRowLastColumn="0" w:lastRowFirstColumn="0" w:lastRowLastColumn="0"/>
+              <w:rPr>
+                <w:i/>
+                <w:iCs/>
+                <w:sz w:val="24"/>
+                <w:szCs w:val="24"/>
+              </w:rPr>
+            </w:pPr>
+            <w:r>
+              <w:rPr>
+                <w:i/>
+                <w:iCs/>
+                <w:sz w:val="24"/>
+                <w:szCs w:val="24"/>
+              </w:rPr>
+              <w:t>No</w:t>
+            </w:r>
+          </w:p>
+        </w:tc>
+        <w:tc>
+          <w:tcPr>
+            <w:tcW w:w="1594" w:type="dxa"/>
+          </w:tcPr>
+          <w:p>
+            <w:pPr>
+              <w:keepNext/>
+              <w:cnfStyle w:val="000000000000" w:firstRow="0" w:lastRow="0" w:firstColumn="0" w:lastColumn="0" w:oddVBand="0" w:evenVBand="0" w:oddHBand="0" w:evenHBand="0" w:firstRowFirstColumn="0" w:firstRowLastColumn="0" w:lastRowFirstColumn="0" w:lastRowLastColumn="0"/>
+              <w:rPr>
+                <w:i/>
+                <w:iCs/>
+                <w:sz w:val="24"/>
+                <w:szCs w:val="24"/>
+              </w:rPr>
+            </w:pPr>
+            <w:r>
+              <w:rPr>
+                <w:i/>
+                <w:iCs/>
+                <w:sz w:val="24"/>
+                <w:szCs w:val="24"/>
+              </w:rPr>
+              <w:t>No</w:t>
+            </w:r>
+          </w:p>
+        </w:tc>
+      </w:tr>
+    </w:tbl>
     <w:p>
       <w:pPr>
+        <w:pStyle w:val="Caption"/>
+        <w:pBdr>
+          <w:bottom w:val="single" w:sz="4" w:space="1" w:color="auto"/>
+        </w:pBdr>
         <w:jc w:val="center"/>
+        <w:rPr>
+          <w:sz w:val="24"/>
+          <w:szCs w:val="24"/>
+        </w:rPr>
+      </w:pPr>
+      <w:r>
+        <w:t xml:space="preserve">Table </w:t>
+      </w:r>
+      <w:fldSimple w:instr=" SEQ Table \* ARABIC ">
+        <w:r>
+          <w:rPr>
+            <w:noProof/>
+          </w:rPr>
+          <w:t>1</w:t>
+        </w:r>
+      </w:fldSimple>
+      <w:r>
+        <w:t>: Comparison of KWIC Architectures</w:t>
+      </w:r>
+    </w:p>
+    <w:p>
+      <w:pPr>
         <w:rPr>
           <w:b/>
           <w:bCs/>
@@ -1526,7 +2784,6 @@
           <w:sz w:val="32"/>
           <w:szCs w:val="32"/>
         </w:rPr>
-        <w:lastRenderedPageBreak/>
         <w:t>Best Architecture</w:t>
       </w:r>
     </w:p>
@@ -1542,12 +2799,461 @@
           <w:sz w:val="24"/>
           <w:szCs w:val="24"/>
         </w:rPr>
-        <w:br w:type="page"/>
+        <w:t>After comparing all 4 KWIC architectures and looking at Table 1 results, we can say that the Implicit Invocation is our best choi</w:t>
+      </w:r>
+      <w:r>
+        <w:rPr>
+          <w:sz w:val="24"/>
+          <w:szCs w:val="24"/>
+        </w:rPr>
+        <w:t xml:space="preserve">ce to use in the online course situation. I am a true believer </w:t>
+      </w:r>
+      <w:r>
+        <w:rPr>
+          <w:sz w:val="24"/>
+          <w:szCs w:val="24"/>
+        </w:rPr>
+        <w:t>o</w:t>
+      </w:r>
+      <w:r>
+        <w:rPr>
+          <w:sz w:val="24"/>
+          <w:szCs w:val="24"/>
+        </w:rPr>
+        <w:t xml:space="preserve">f </w:t>
+      </w:r>
+      <w:r>
+        <w:rPr>
+          <w:sz w:val="24"/>
+          <w:szCs w:val="24"/>
+        </w:rPr>
+        <w:t>H</w:t>
+      </w:r>
+      <w:r>
+        <w:rPr>
+          <w:sz w:val="24"/>
+          <w:szCs w:val="24"/>
+        </w:rPr>
+        <w:t>eraclitus of Ephesus</w:t>
+      </w:r>
+      <w:r>
+        <w:rPr>
+          <w:sz w:val="24"/>
+          <w:szCs w:val="24"/>
+        </w:rPr>
+        <w:t>’s saying</w:t>
+      </w:r>
+      <w:r>
+        <w:rPr>
+          <w:sz w:val="24"/>
+          <w:szCs w:val="24"/>
+        </w:rPr>
+        <w:t xml:space="preserve"> </w:t>
+      </w:r>
+      <w:r>
+        <w:rPr>
+          <w:sz w:val="24"/>
+          <w:szCs w:val="24"/>
+        </w:rPr>
+        <w:t>“</w:t>
+      </w:r>
+      <w:r>
+        <w:rPr>
+          <w:sz w:val="24"/>
+          <w:szCs w:val="24"/>
+        </w:rPr>
+        <w:t>the only constant in life is change</w:t>
+      </w:r>
+      <w:r>
+        <w:rPr>
+          <w:sz w:val="24"/>
+          <w:szCs w:val="24"/>
+        </w:rPr>
+        <w:t>” especially when that change is related to technology, so I based a lot of my decision points on the architecture that gives the system the maximum s</w:t>
+      </w:r>
+      <w:r>
+        <w:rPr>
+          <w:sz w:val="24"/>
+          <w:szCs w:val="24"/>
+        </w:rPr>
+        <w:t>upport for change in both algorithm and function</w:t>
+      </w:r>
+      <w:r>
+        <w:rPr>
+          <w:sz w:val="24"/>
+          <w:szCs w:val="24"/>
+        </w:rPr>
+        <w:t xml:space="preserve"> which</w:t>
+      </w:r>
+      <w:r>
+        <w:rPr>
+          <w:sz w:val="24"/>
+          <w:szCs w:val="24"/>
+        </w:rPr>
+        <w:t xml:space="preserve"> make</w:t>
+      </w:r>
+      <w:r>
+        <w:rPr>
+          <w:sz w:val="24"/>
+          <w:szCs w:val="24"/>
+        </w:rPr>
+        <w:t>s</w:t>
+      </w:r>
+      <w:r>
+        <w:rPr>
+          <w:sz w:val="24"/>
+          <w:szCs w:val="24"/>
+        </w:rPr>
+        <w:t xml:space="preserve"> </w:t>
+      </w:r>
+      <w:r>
+        <w:rPr>
+          <w:sz w:val="24"/>
+          <w:szCs w:val="24"/>
+        </w:rPr>
+        <w:t>Implicit Invocation</w:t>
+      </w:r>
+      <w:r>
+        <w:rPr>
+          <w:sz w:val="24"/>
+          <w:szCs w:val="24"/>
+        </w:rPr>
+        <w:t xml:space="preserve"> a winner over other types that does not support both</w:t>
+      </w:r>
+      <w:r>
+        <w:rPr>
+          <w:sz w:val="24"/>
+          <w:szCs w:val="24"/>
+        </w:rPr>
+        <w:t xml:space="preserve"> like Shared Data</w:t>
+      </w:r>
+      <w:r>
+        <w:rPr>
+          <w:sz w:val="24"/>
+          <w:szCs w:val="24"/>
+        </w:rPr>
+        <w:t>,</w:t>
+      </w:r>
+      <w:r>
+        <w:rPr>
+          <w:sz w:val="24"/>
+          <w:szCs w:val="24"/>
+        </w:rPr>
+        <w:t xml:space="preserve"> which only supports change in function</w:t>
+      </w:r>
+      <w:r>
+        <w:rPr>
+          <w:sz w:val="24"/>
+          <w:szCs w:val="24"/>
+        </w:rPr>
+        <w:t xml:space="preserve">. I was also debating between choosing </w:t>
+      </w:r>
+      <w:r>
+        <w:rPr>
+          <w:sz w:val="24"/>
+          <w:szCs w:val="24"/>
+        </w:rPr>
+        <w:t xml:space="preserve">Implicit Invocation </w:t>
+      </w:r>
+      <w:r>
+        <w:rPr>
+          <w:sz w:val="24"/>
+          <w:szCs w:val="24"/>
+        </w:rPr>
+        <w:t>and Pipe and Filter, but the fact that Pipe and Filter does not support interactive design and has a bad performance efficiency</w:t>
+      </w:r>
+      <w:r>
+        <w:rPr>
+          <w:sz w:val="24"/>
+          <w:szCs w:val="24"/>
+        </w:rPr>
+        <w:t xml:space="preserve"> compared to </w:t>
+      </w:r>
+      <w:r>
+        <w:rPr>
+          <w:sz w:val="24"/>
+          <w:szCs w:val="24"/>
+        </w:rPr>
+        <w:t xml:space="preserve">Implicit </w:t>
+      </w:r>
+      <w:r>
+        <w:rPr>
+          <w:sz w:val="24"/>
+          <w:szCs w:val="24"/>
+        </w:rPr>
+        <w:t>I</w:t>
+      </w:r>
+      <w:r>
+        <w:rPr>
+          <w:sz w:val="24"/>
+          <w:szCs w:val="24"/>
+        </w:rPr>
+        <w:t>nvocation</w:t>
+      </w:r>
+      <w:r>
+        <w:rPr>
+          <w:sz w:val="24"/>
+          <w:szCs w:val="24"/>
+        </w:rPr>
+        <w:t>, made the latter</w:t>
+      </w:r>
+      <w:r>
+        <w:rPr>
+          <w:sz w:val="24"/>
+          <w:szCs w:val="24"/>
+        </w:rPr>
+        <w:t xml:space="preserve"> a winner.</w:t>
       </w:r>
     </w:p>
     <w:p>
       <w:pPr>
-        <w:jc w:val="center"/>
+        <w:rPr>
+          <w:sz w:val="24"/>
+          <w:szCs w:val="24"/>
+        </w:rPr>
+      </w:pPr>
+      <w:r>
+        <w:rPr>
+          <w:sz w:val="24"/>
+          <w:szCs w:val="24"/>
+        </w:rPr>
+        <w:t>In addition, a</w:t>
+      </w:r>
+      <w:r>
+        <w:rPr>
+          <w:sz w:val="24"/>
+          <w:szCs w:val="24"/>
+        </w:rPr>
+        <w:t>lthough Implicit invocation does not have the best performance criteri</w:t>
+      </w:r>
+      <w:r>
+        <w:rPr>
+          <w:sz w:val="24"/>
+          <w:szCs w:val="24"/>
+        </w:rPr>
+        <w:t>on</w:t>
+      </w:r>
+      <w:r>
+        <w:rPr>
+          <w:sz w:val="24"/>
+          <w:szCs w:val="24"/>
+        </w:rPr>
+        <w:t xml:space="preserve"> like Shared Data and Abstract Data Type, I still think its performance drawback is acceptable in our case </w:t>
+      </w:r>
+      <w:r>
+        <w:rPr>
+          <w:sz w:val="24"/>
+          <w:szCs w:val="24"/>
+        </w:rPr>
+        <w:t xml:space="preserve">especially </w:t>
+      </w:r>
+      <w:r>
+        <w:rPr>
+          <w:sz w:val="24"/>
+          <w:szCs w:val="24"/>
+        </w:rPr>
+        <w:t xml:space="preserve">if we </w:t>
+      </w:r>
+      <w:r>
+        <w:rPr>
+          <w:sz w:val="24"/>
+          <w:szCs w:val="24"/>
+        </w:rPr>
+        <w:t>put the amount of stored data and system run frequency into consideratio</w:t>
+      </w:r>
+      <w:r>
+        <w:rPr>
+          <w:sz w:val="24"/>
+          <w:szCs w:val="24"/>
+        </w:rPr>
+        <w:t>n</w:t>
+      </w:r>
+      <w:r>
+        <w:rPr>
+          <w:sz w:val="24"/>
+          <w:szCs w:val="24"/>
+        </w:rPr>
+        <w:t xml:space="preserve"> which can also be </w:t>
+      </w:r>
+      <w:r>
+        <w:rPr>
+          <w:sz w:val="24"/>
+          <w:szCs w:val="24"/>
+        </w:rPr>
+        <w:t>fixed</w:t>
+      </w:r>
+      <w:r>
+        <w:rPr>
+          <w:sz w:val="24"/>
+          <w:szCs w:val="24"/>
+        </w:rPr>
+        <w:t xml:space="preserve"> by </w:t>
+      </w:r>
+      <w:r>
+        <w:rPr>
+          <w:sz w:val="24"/>
+          <w:szCs w:val="24"/>
+        </w:rPr>
+        <w:t>installing</w:t>
+      </w:r>
+      <w:r>
+        <w:rPr>
+          <w:sz w:val="24"/>
+          <w:szCs w:val="24"/>
+        </w:rPr>
+        <w:t xml:space="preserve"> modern and high efficiency hardware like </w:t>
+      </w:r>
+      <w:r>
+        <w:rPr>
+          <w:sz w:val="24"/>
+          <w:szCs w:val="24"/>
+        </w:rPr>
+        <w:t xml:space="preserve">fast </w:t>
+      </w:r>
+      <w:r>
+        <w:rPr>
+          <w:sz w:val="24"/>
+          <w:szCs w:val="24"/>
+        </w:rPr>
+        <w:t>RAM</w:t>
+      </w:r>
+      <w:r>
+        <w:rPr>
+          <w:sz w:val="24"/>
+          <w:szCs w:val="24"/>
+        </w:rPr>
+        <w:t xml:space="preserve">, </w:t>
+      </w:r>
+      <w:r>
+        <w:rPr>
+          <w:sz w:val="24"/>
+          <w:szCs w:val="24"/>
+        </w:rPr>
+        <w:t>CPU</w:t>
+      </w:r>
+      <w:r>
+        <w:rPr>
+          <w:sz w:val="24"/>
+          <w:szCs w:val="24"/>
+        </w:rPr>
+        <w:t xml:space="preserve">, </w:t>
+      </w:r>
+      <w:r>
+        <w:rPr>
+          <w:sz w:val="24"/>
+          <w:szCs w:val="24"/>
+        </w:rPr>
+        <w:t>and Solid-State</w:t>
+      </w:r>
+      <w:r>
+        <w:rPr>
+          <w:sz w:val="24"/>
+          <w:szCs w:val="24"/>
+        </w:rPr>
+        <w:t xml:space="preserve"> Drives with big storage.</w:t>
+      </w:r>
+    </w:p>
+    <w:p>
+      <w:pPr>
+        <w:pBdr>
+          <w:bottom w:val="single" w:sz="4" w:space="1" w:color="auto"/>
+        </w:pBdr>
+        <w:rPr>
+          <w:sz w:val="24"/>
+          <w:szCs w:val="24"/>
+        </w:rPr>
+      </w:pPr>
+      <w:r>
+        <w:rPr>
+          <w:sz w:val="24"/>
+          <w:szCs w:val="24"/>
+        </w:rPr>
+        <w:t>Lastly, portability is also</w:t>
+      </w:r>
+      <w:r>
+        <w:rPr>
+          <w:sz w:val="24"/>
+          <w:szCs w:val="24"/>
+        </w:rPr>
+        <w:t xml:space="preserve"> another </w:t>
+      </w:r>
+      <w:r>
+        <w:rPr>
+          <w:sz w:val="24"/>
+          <w:szCs w:val="24"/>
+        </w:rPr>
+        <w:t>drawback of Implicit Invocation</w:t>
+      </w:r>
+      <w:r>
+        <w:rPr>
+          <w:sz w:val="24"/>
+          <w:szCs w:val="24"/>
+        </w:rPr>
+        <w:t xml:space="preserve">, but I personally think that it is a </w:t>
+      </w:r>
+      <w:r>
+        <w:rPr>
+          <w:sz w:val="24"/>
+          <w:szCs w:val="24"/>
+        </w:rPr>
+        <w:t>minor criterion if we compare it to the change of algorithm and function criteri</w:t>
+      </w:r>
+      <w:r>
+        <w:rPr>
+          <w:sz w:val="24"/>
+          <w:szCs w:val="24"/>
+        </w:rPr>
+        <w:t>on especially that the initial requirement is to have the system running only on Windows 10</w:t>
+      </w:r>
+      <w:r>
+        <w:rPr>
+          <w:sz w:val="24"/>
+          <w:szCs w:val="24"/>
+        </w:rPr>
+        <w:t>.</w:t>
+      </w:r>
+      <w:r>
+        <w:rPr>
+          <w:sz w:val="24"/>
+          <w:szCs w:val="24"/>
+        </w:rPr>
+        <w:t xml:space="preserve"> I</w:t>
+      </w:r>
+      <w:r>
+        <w:rPr>
+          <w:sz w:val="24"/>
+          <w:szCs w:val="24"/>
+        </w:rPr>
+        <w:t>n the worst-case scenario, we will just have to spend more time on moving the system’s individual modules from one platform to another than we would usually spend on other systems that use architecture</w:t>
+      </w:r>
+      <w:r>
+        <w:rPr>
+          <w:sz w:val="24"/>
+          <w:szCs w:val="24"/>
+        </w:rPr>
+        <w:t>s</w:t>
+      </w:r>
+      <w:r>
+        <w:rPr>
+          <w:sz w:val="24"/>
+          <w:szCs w:val="24"/>
+        </w:rPr>
+        <w:t xml:space="preserve"> like Shared Data.</w:t>
+      </w:r>
+    </w:p>
+    <w:p>
+      <w:pPr>
+        <w:pBdr>
+          <w:bottom w:val="single" w:sz="4" w:space="1" w:color="auto"/>
+        </w:pBdr>
+        <w:rPr>
+          <w:sz w:val="24"/>
+          <w:szCs w:val="24"/>
+        </w:rPr>
+      </w:pPr>
+    </w:p>
+    <w:p>
+      <w:pPr>
         <w:rPr>
           <w:b/>
           <w:bCs/>
@@ -1564,6 +3270,30 @@
         </w:rPr>
         <w:lastRenderedPageBreak/>
         <w:t>Conclusion</w:t>
+      </w:r>
+    </w:p>
+    <w:p>
+      <w:pPr>
+        <w:rPr>
+          <w:b/>
+          <w:bCs/>
+          <w:sz w:val="32"/>
+          <w:szCs w:val="32"/>
+        </w:rPr>
+      </w:pPr>
+      <w:r>
+        <w:rPr>
+          <w:sz w:val="24"/>
+          <w:szCs w:val="24"/>
+        </w:rPr>
+        <w:t>I</w:t>
+      </w:r>
+      <w:r>
+        <w:rPr>
+          <w:sz w:val="24"/>
+          <w:szCs w:val="24"/>
+        </w:rPr>
+        <w:t>n conclusion,</w:t>
       </w:r>
     </w:p>
     <w:sectPr>
@@ -2481,6 +4211,371 @@
       <w:contextualSpacing/>
     </w:pPr>
   </w:style>
+  <w:style w:type="table" w:styleId="TableGrid">
+    <w:name w:val="Table Grid"/>
+    <w:basedOn w:val="TableNormal"/>
+    <w:uiPriority w:val="39"/>
+    <w:rsid w:val="00A83BD7"/>
+    <w:pPr>
+      <w:spacing w:after="0" w:line="240" w:lineRule="auto"/>
+    </w:pPr>
+    <w:tblPr>
+      <w:tblBorders>
+        <w:top w:val="single" w:sz="4" w:space="0" w:color="auto"/>
+        <w:left w:val="single" w:sz="4" w:space="0" w:color="auto"/>
+        <w:bottom w:val="single" w:sz="4" w:space="0" w:color="auto"/>
+        <w:right w:val="single" w:sz="4" w:space="0" w:color="auto"/>
+        <w:insideH w:val="single" w:sz="4" w:space="0" w:color="auto"/>
+        <w:insideV w:val="single" w:sz="4" w:space="0" w:color="auto"/>
+      </w:tblBorders>
+    </w:tblPr>
+  </w:style>
+  <w:style w:type="table" w:styleId="PlainTable5">
+    <w:name w:val="Plain Table 5"/>
+    <w:basedOn w:val="TableNormal"/>
+    <w:uiPriority w:val="45"/>
+    <w:rsid w:val="00A83BD7"/>
+    <w:pPr>
+      <w:spacing w:after="0" w:line="240" w:lineRule="auto"/>
+    </w:pPr>
+    <w:tblPr>
+      <w:tblStyleRowBandSize w:val="1"/>
+      <w:tblStyleColBandSize w:val="1"/>
+    </w:tblPr>
+    <w:tblStylePr w:type="firstRow">
+      <w:rPr>
+        <w:rFonts w:asciiTheme="majorHAnsi" w:eastAsiaTheme="majorEastAsia" w:hAnsiTheme="majorHAnsi" w:cstheme="majorBidi"/>
+        <w:i/>
+        <w:iCs/>
+        <w:sz w:val="26"/>
+      </w:rPr>
+      <w:tblPr/>
+      <w:tcPr>
+        <w:tcBorders>
+          <w:bottom w:val="single" w:sz="4" w:space="0" w:color="7F7F7F" w:themeColor="text1" w:themeTint="80"/>
+        </w:tcBorders>
+        <w:shd w:val="clear" w:color="auto" w:fill="FFFFFF" w:themeFill="background1"/>
+      </w:tcPr>
+    </w:tblStylePr>
+    <w:tblStylePr w:type="lastRow">
+      <w:rPr>
+        <w:rFonts w:asciiTheme="majorHAnsi" w:eastAsiaTheme="majorEastAsia" w:hAnsiTheme="majorHAnsi" w:cstheme="majorBidi"/>
+        <w:i/>
+        <w:iCs/>
+        <w:sz w:val="26"/>
+      </w:rPr>
+      <w:tblPr/>
+      <w:tcPr>
+        <w:tcBorders>
+          <w:top w:val="single" w:sz="4" w:space="0" w:color="7F7F7F" w:themeColor="text1" w:themeTint="80"/>
+        </w:tcBorders>
+        <w:shd w:val="clear" w:color="auto" w:fill="FFFFFF" w:themeFill="background1"/>
+      </w:tcPr>
+    </w:tblStylePr>
+    <w:tblStylePr w:type="firstCol">
+      <w:pPr>
+        <w:jc w:val="right"/>
+      </w:pPr>
+      <w:rPr>
+        <w:rFonts w:asciiTheme="majorHAnsi" w:eastAsiaTheme="majorEastAsia" w:hAnsiTheme="majorHAnsi" w:cstheme="majorBidi"/>
+        <w:i/>
+        <w:iCs/>
+        <w:sz w:val="26"/>
+      </w:rPr>
+      <w:tblPr/>
+      <w:tcPr>
+        <w:tcBorders>
+          <w:right w:val="single" w:sz="4" w:space="0" w:color="7F7F7F" w:themeColor="text1" w:themeTint="80"/>
+        </w:tcBorders>
+        <w:shd w:val="clear" w:color="auto" w:fill="FFFFFF" w:themeFill="background1"/>
+      </w:tcPr>
+    </w:tblStylePr>
+    <w:tblStylePr w:type="lastCol">
+      <w:rPr>
+        <w:rFonts w:asciiTheme="majorHAnsi" w:eastAsiaTheme="majorEastAsia" w:hAnsiTheme="majorHAnsi" w:cstheme="majorBidi"/>
+        <w:i/>
+        <w:iCs/>
+        <w:sz w:val="26"/>
+      </w:rPr>
+      <w:tblPr/>
+      <w:tcPr>
+        <w:tcBorders>
+          <w:left w:val="single" w:sz="4" w:space="0" w:color="7F7F7F" w:themeColor="text1" w:themeTint="80"/>
+        </w:tcBorders>
+        <w:shd w:val="clear" w:color="auto" w:fill="FFFFFF" w:themeFill="background1"/>
+      </w:tcPr>
+    </w:tblStylePr>
+    <w:tblStylePr w:type="band1Vert">
+      <w:tblPr/>
+      <w:tcPr>
+        <w:shd w:val="clear" w:color="auto" w:fill="F2F2F2" w:themeFill="background1" w:themeFillShade="F2"/>
+      </w:tcPr>
+    </w:tblStylePr>
+    <w:tblStylePr w:type="band1Horz">
+      <w:tblPr/>
+      <w:tcPr>
+        <w:shd w:val="clear" w:color="auto" w:fill="F2F2F2" w:themeFill="background1" w:themeFillShade="F2"/>
+      </w:tcPr>
+    </w:tblStylePr>
+    <w:tblStylePr w:type="neCell">
+      <w:tblPr/>
+      <w:tcPr>
+        <w:tcBorders>
+          <w:left w:val="nil"/>
+        </w:tcBorders>
+      </w:tcPr>
+    </w:tblStylePr>
+    <w:tblStylePr w:type="nwCell">
+      <w:tblPr/>
+      <w:tcPr>
+        <w:tcBorders>
+          <w:right w:val="nil"/>
+        </w:tcBorders>
+      </w:tcPr>
+    </w:tblStylePr>
+    <w:tblStylePr w:type="seCell">
+      <w:tblPr/>
+      <w:tcPr>
+        <w:tcBorders>
+          <w:left w:val="nil"/>
+        </w:tcBorders>
+      </w:tcPr>
+    </w:tblStylePr>
+    <w:tblStylePr w:type="swCell">
+      <w:tblPr/>
+      <w:tcPr>
+        <w:tcBorders>
+          <w:right w:val="nil"/>
+        </w:tcBorders>
+      </w:tcPr>
+    </w:tblStylePr>
+  </w:style>
+  <w:style w:type="table" w:styleId="PlainTable3">
+    <w:name w:val="Plain Table 3"/>
+    <w:basedOn w:val="TableNormal"/>
+    <w:uiPriority w:val="43"/>
+    <w:rsid w:val="00A83BD7"/>
+    <w:pPr>
+      <w:spacing w:after="0" w:line="240" w:lineRule="auto"/>
+    </w:pPr>
+    <w:tblPr>
+      <w:tblStyleRowBandSize w:val="1"/>
+      <w:tblStyleColBandSize w:val="1"/>
+    </w:tblPr>
+    <w:tblStylePr w:type="firstRow">
+      <w:rPr>
+        <w:b/>
+        <w:bCs/>
+        <w:caps/>
+      </w:rPr>
+      <w:tblPr/>
+      <w:tcPr>
+        <w:tcBorders>
+          <w:bottom w:val="single" w:sz="4" w:space="0" w:color="7F7F7F" w:themeColor="text1" w:themeTint="80"/>
+        </w:tcBorders>
+      </w:tcPr>
+    </w:tblStylePr>
+    <w:tblStylePr w:type="lastRow">
+      <w:rPr>
+        <w:b/>
+        <w:bCs/>
+        <w:caps/>
+      </w:rPr>
+      <w:tblPr/>
+      <w:tcPr>
+        <w:tcBorders>
+          <w:top w:val="nil"/>
+        </w:tcBorders>
+      </w:tcPr>
+    </w:tblStylePr>
+    <w:tblStylePr w:type="firstCol">
+      <w:rPr>
+        <w:b/>
+        <w:bCs/>
+        <w:caps/>
+      </w:rPr>
+      <w:tblPr/>
+      <w:tcPr>
+        <w:tcBorders>
+          <w:right w:val="single" w:sz="4" w:space="0" w:color="7F7F7F" w:themeColor="text1" w:themeTint="80"/>
+        </w:tcBorders>
+      </w:tcPr>
+    </w:tblStylePr>
+    <w:tblStylePr w:type="lastCol">
+      <w:rPr>
+        <w:b/>
+        <w:bCs/>
+        <w:caps/>
+      </w:rPr>
+      <w:tblPr/>
+      <w:tcPr>
+        <w:tcBorders>
+          <w:left w:val="nil"/>
+        </w:tcBorders>
+      </w:tcPr>
+    </w:tblStylePr>
+    <w:tblStylePr w:type="band1Vert">
+      <w:tblPr/>
+      <w:tcPr>
+        <w:shd w:val="clear" w:color="auto" w:fill="F2F2F2" w:themeFill="background1" w:themeFillShade="F2"/>
+      </w:tcPr>
+    </w:tblStylePr>
+    <w:tblStylePr w:type="band1Horz">
+      <w:tblPr/>
+      <w:tcPr>
+        <w:shd w:val="clear" w:color="auto" w:fill="F2F2F2" w:themeFill="background1" w:themeFillShade="F2"/>
+      </w:tcPr>
+    </w:tblStylePr>
+    <w:tblStylePr w:type="neCell">
+      <w:tblPr/>
+      <w:tcPr>
+        <w:tcBorders>
+          <w:left w:val="nil"/>
+        </w:tcBorders>
+      </w:tcPr>
+    </w:tblStylePr>
+    <w:tblStylePr w:type="nwCell">
+      <w:tblPr/>
+      <w:tcPr>
+        <w:tcBorders>
+          <w:right w:val="nil"/>
+        </w:tcBorders>
+      </w:tcPr>
+    </w:tblStylePr>
+  </w:style>
+  <w:style w:type="table" w:styleId="GridTable1Light">
+    <w:name w:val="Grid Table 1 Light"/>
+    <w:basedOn w:val="TableNormal"/>
+    <w:uiPriority w:val="46"/>
+    <w:rsid w:val="00A83BD7"/>
+    <w:pPr>
+      <w:spacing w:after="0" w:line="240" w:lineRule="auto"/>
+    </w:pPr>
+    <w:tblPr>
+      <w:tblStyleRowBandSize w:val="1"/>
+      <w:tblStyleColBandSize w:val="1"/>
+      <w:tblBorders>
+        <w:top w:val="single" w:sz="4" w:space="0" w:color="999999" w:themeColor="text1" w:themeTint="66"/>
+        <w:left w:val="single" w:sz="4" w:space="0" w:color="999999" w:themeColor="text1" w:themeTint="66"/>
+        <w:bottom w:val="single" w:sz="4" w:space="0" w:color="999999" w:themeColor="text1" w:themeTint="66"/>
+        <w:right w:val="single" w:sz="4" w:space="0" w:color="999999" w:themeColor="text1" w:themeTint="66"/>
+        <w:insideH w:val="single" w:sz="4" w:space="0" w:color="999999" w:themeColor="text1" w:themeTint="66"/>
+        <w:insideV w:val="single" w:sz="4" w:space="0" w:color="999999" w:themeColor="text1" w:themeTint="66"/>
+      </w:tblBorders>
+    </w:tblPr>
+    <w:tblStylePr w:type="firstRow">
+      <w:rPr>
+        <w:b/>
+        <w:bCs/>
+      </w:rPr>
+      <w:tblPr/>
+      <w:tcPr>
+        <w:tcBorders>
+          <w:bottom w:val="single" w:sz="12" w:space="0" w:color="666666" w:themeColor="text1" w:themeTint="99"/>
+        </w:tcBorders>
+      </w:tcPr>
+    </w:tblStylePr>
+    <w:tblStylePr w:type="lastRow">
+      <w:rPr>
+        <w:b/>
+        <w:bCs/>
+      </w:rPr>
+      <w:tblPr/>
+      <w:tcPr>
+        <w:tcBorders>
+          <w:top w:val="double" w:sz="2" w:space="0" w:color="666666" w:themeColor="text1" w:themeTint="99"/>
+        </w:tcBorders>
+      </w:tcPr>
+    </w:tblStylePr>
+    <w:tblStylePr w:type="firstCol">
+      <w:rPr>
+        <w:b/>
+        <w:bCs/>
+      </w:rPr>
+    </w:tblStylePr>
+    <w:tblStylePr w:type="lastCol">
+      <w:rPr>
+        <w:b/>
+        <w:bCs/>
+      </w:rPr>
+    </w:tblStylePr>
+  </w:style>
+  <w:style w:type="table" w:styleId="GridTable1Light-Accent3">
+    <w:name w:val="Grid Table 1 Light Accent 3"/>
+    <w:basedOn w:val="TableNormal"/>
+    <w:uiPriority w:val="46"/>
+    <w:rsid w:val="00A83BD7"/>
+    <w:pPr>
+      <w:spacing w:after="0" w:line="240" w:lineRule="auto"/>
+    </w:pPr>
+    <w:tblPr>
+      <w:tblStyleRowBandSize w:val="1"/>
+      <w:tblStyleColBandSize w:val="1"/>
+      <w:tblBorders>
+        <w:top w:val="single" w:sz="4" w:space="0" w:color="DBDBDB" w:themeColor="accent3" w:themeTint="66"/>
+        <w:left w:val="single" w:sz="4" w:space="0" w:color="DBDBDB" w:themeColor="accent3" w:themeTint="66"/>
+        <w:bottom w:val="single" w:sz="4" w:space="0" w:color="DBDBDB" w:themeColor="accent3" w:themeTint="66"/>
+        <w:right w:val="single" w:sz="4" w:space="0" w:color="DBDBDB" w:themeColor="accent3" w:themeTint="66"/>
+        <w:insideH w:val="single" w:sz="4" w:space="0" w:color="DBDBDB" w:themeColor="accent3" w:themeTint="66"/>
+        <w:insideV w:val="single" w:sz="4" w:space="0" w:color="DBDBDB" w:themeColor="accent3" w:themeTint="66"/>
+      </w:tblBorders>
+    </w:tblPr>
+    <w:tblStylePr w:type="firstRow">
+      <w:rPr>
+        <w:b/>
+        <w:bCs/>
+      </w:rPr>
+      <w:tblPr/>
+      <w:tcPr>
+        <w:tcBorders>
+          <w:bottom w:val="single" w:sz="12" w:space="0" w:color="C9C9C9" w:themeColor="accent3" w:themeTint="99"/>
+        </w:tcBorders>
+      </w:tcPr>
+    </w:tblStylePr>
+    <w:tblStylePr w:type="lastRow">
+      <w:rPr>
+        <w:b/>
+        <w:bCs/>
+      </w:rPr>
+      <w:tblPr/>
+      <w:tcPr>
+        <w:tcBorders>
+          <w:top w:val="double" w:sz="2" w:space="0" w:color="C9C9C9" w:themeColor="accent3" w:themeTint="99"/>
+        </w:tcBorders>
+      </w:tcPr>
+    </w:tblStylePr>
+    <w:tblStylePr w:type="firstCol">
+      <w:rPr>
+        <w:b/>
+        <w:bCs/>
+      </w:rPr>
+    </w:tblStylePr>
+    <w:tblStylePr w:type="lastCol">
+      <w:rPr>
+        <w:b/>
+        <w:bCs/>
+      </w:rPr>
+    </w:tblStylePr>
+  </w:style>
+  <w:style w:type="paragraph" w:styleId="Caption">
+    <w:name w:val="caption"/>
+    <w:basedOn w:val="Normal"/>
+    <w:next w:val="Normal"/>
+    <w:uiPriority w:val="35"/>
+    <w:unhideWhenUsed/>
+    <w:qFormat/>
+    <w:rsid w:val="002D37E9"/>
+    <w:pPr>
+      <w:spacing w:after="200" w:line="240" w:lineRule="auto"/>
+    </w:pPr>
+    <w:rPr>
+      <w:i/>
+      <w:iCs/>
+      <w:color w:val="44546A" w:themeColor="text2"/>
+      <w:sz w:val="18"/>
+      <w:szCs w:val="18"/>
+    </w:rPr>
+  </w:style>
 </w:styles>
 </file>
 
@@ -2777,4 +4872,16 @@
     </a:ext>
   </a:extLst>
 </a:theme>
+</file>
+
+<file path=customXml/item1.xml><?xml version="1.0" encoding="utf-8"?>
+<b:Sources xmlns:b="http://schemas.openxmlformats.org/officeDocument/2006/bibliography" xmlns="http://schemas.openxmlformats.org/officeDocument/2006/bibliography" SelectedStyle="\APASixthEditionOfficeOnline.xsl" StyleName="APA" Version="6"/>
+</file>
+
+<file path=customXml/itemProps1.xml><?xml version="1.0" encoding="utf-8"?>
+<ds:datastoreItem xmlns:ds="http://schemas.openxmlformats.org/officeDocument/2006/customXml" ds:itemID="{90F0493C-E501-4253-8D1F-A8A79B80F6D3}">
+  <ds:schemaRefs>
+    <ds:schemaRef ds:uri="http://schemas.openxmlformats.org/officeDocument/2006/bibliography"/>
+  </ds:schemaRefs>
+</ds:datastoreItem>
 </file>
</xml_diff>